<commit_message>
Finished Sprint 1 word doc
</commit_message>
<xml_diff>
--- a/CS449 SOS Project/Sprint 1/CS449Sprint1 - Henry Fundenberger.docx
+++ b/CS449 SOS Project/Sprint 1/CS449Sprint1 - Henry Fundenberger.docx
@@ -423,7 +423,7 @@
                       <v:stroke joinstyle="miter"/>
                       <v:path gradientshapeok="t" o:connecttype="rect"/>
                     </v:shapetype>
-                    <v:shape id="Text Box 1" o:spid="_x0000_s1026" type="#_x0000_t202" style="position:absolute;margin-left:296.95pt;margin-top:6.2pt;width:21pt;height:14.7pt;z-index:251662336;visibility:visible;mso-wrap-style:square;mso-width-percent:0;mso-wrap-distance-left:9pt;mso-wrap-distance-top:0;mso-wrap-distance-right:9pt;mso-wrap-distance-bottom:0;mso-position-horizontal:absolute;mso-position-horizontal-relative:text;mso-position-vertical:absolute;mso-position-vertical-relative:text;mso-width-percent:0;mso-width-relative:margin;v-text-anchor:top" o:gfxdata="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" fillcolor="white [3201]" strokeweight=".5pt">
+                    <v:shape id="Text Box 1" o:spid="_x0000_s1026" type="#_x0000_t202" style="position:absolute;margin-left:296.95pt;margin-top:6.2pt;width:21pt;height:14.7pt;z-index:251662336;visibility:visible;mso-wrap-style:square;mso-width-percent:0;mso-wrap-distance-left:9pt;mso-wrap-distance-top:0;mso-wrap-distance-right:9pt;mso-wrap-distance-bottom:0;mso-position-horizontal:absolute;mso-position-horizontal-relative:text;mso-position-vertical:absolute;mso-position-vertical-relative:text;mso-width-percent:0;mso-width-relative:margin;v-text-anchor:top" o:gfxdata="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" fillcolor="white [3201]" strokeweight=".5pt">
                       <v:textbox inset="0,0,0,0">
                         <w:txbxContent>
                           <w:p>
@@ -1142,7 +1142,7 @@
                 </mc:Choice>
                 <mc:Fallback>
                   <w:pict>
-                    <v:shape w14:anchorId="58017F86" id="Text Box 15" o:spid="_x0000_s1027" type="#_x0000_t202" style="position:absolute;margin-left:14.4pt;margin-top:2.65pt;width:58.05pt;height:16.2pt;z-index:251661312;visibility:visible;mso-wrap-style:square;mso-width-percent:0;mso-height-percent:0;mso-wrap-distance-left:9pt;mso-wrap-distance-top:0;mso-wrap-distance-right:9pt;mso-wrap-distance-bottom:0;mso-position-horizontal:absolute;mso-position-horizontal-relative:text;mso-position-vertical:absolute;mso-position-vertical-relative:text;mso-width-percent:0;mso-height-percent:0;mso-width-relative:margin;mso-height-relative:margin;v-text-anchor:top" o:gfxdata="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" fillcolor="#d8d8d8 [2732]" strokeweight="1pt">
+                    <v:shape w14:anchorId="58017F86" id="Text Box 15" o:spid="_x0000_s1027" type="#_x0000_t202" style="position:absolute;margin-left:14.4pt;margin-top:2.65pt;width:58.05pt;height:16.2pt;z-index:251661312;visibility:visible;mso-wrap-style:square;mso-width-percent:0;mso-height-percent:0;mso-wrap-distance-left:9pt;mso-wrap-distance-top:0;mso-wrap-distance-right:9pt;mso-wrap-distance-bottom:0;mso-position-horizontal:absolute;mso-position-horizontal-relative:text;mso-position-vertical:absolute;mso-position-vertical-relative:text;mso-width-percent:0;mso-height-percent:0;mso-width-relative:margin;mso-height-relative:margin;v-text-anchor:top" o:gfxdata="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" fillcolor="#d8d8d8 [2732]" strokeweight="1pt">
                       <v:textbox inset="0,0,0,0">
                         <w:txbxContent>
                           <w:p>
@@ -1519,6 +1519,14 @@
                 <w:szCs w:val="21"/>
               </w:rPr>
             </w:pPr>
+            <w:r>
+              <w:rPr>
+                <w:rFonts w:ascii="Times New Roman" w:hAnsi="Times New Roman" w:cs="Times New Roman"/>
+                <w:sz w:val="21"/>
+                <w:szCs w:val="21"/>
+              </w:rPr>
+              <w:t>1</w:t>
+            </w:r>
           </w:p>
         </w:tc>
         <w:tc>
@@ -1624,6 +1632,14 @@
                 <w:szCs w:val="21"/>
               </w:rPr>
             </w:pPr>
+            <w:r>
+              <w:rPr>
+                <w:rFonts w:ascii="Times New Roman" w:hAnsi="Times New Roman" w:cs="Times New Roman"/>
+                <w:sz w:val="21"/>
+                <w:szCs w:val="21"/>
+              </w:rPr>
+              <w:t>2</w:t>
+            </w:r>
           </w:p>
         </w:tc>
         <w:tc>
@@ -1729,6 +1745,14 @@
                 <w:szCs w:val="21"/>
               </w:rPr>
             </w:pPr>
+            <w:r>
+              <w:rPr>
+                <w:rFonts w:ascii="Times New Roman" w:hAnsi="Times New Roman" w:cs="Times New Roman"/>
+                <w:sz w:val="21"/>
+                <w:szCs w:val="21"/>
+              </w:rPr>
+              <w:t>3</w:t>
+            </w:r>
           </w:p>
         </w:tc>
         <w:tc>
@@ -1834,6 +1858,14 @@
                 <w:szCs w:val="21"/>
               </w:rPr>
             </w:pPr>
+            <w:r>
+              <w:rPr>
+                <w:rFonts w:ascii="Times New Roman" w:hAnsi="Times New Roman" w:cs="Times New Roman"/>
+                <w:sz w:val="21"/>
+                <w:szCs w:val="21"/>
+              </w:rPr>
+              <w:t>4</w:t>
+            </w:r>
           </w:p>
         </w:tc>
         <w:tc>
@@ -1939,6 +1971,14 @@
                 <w:szCs w:val="21"/>
               </w:rPr>
             </w:pPr>
+            <w:r>
+              <w:rPr>
+                <w:rFonts w:ascii="Times New Roman" w:hAnsi="Times New Roman" w:cs="Times New Roman"/>
+                <w:sz w:val="21"/>
+                <w:szCs w:val="21"/>
+              </w:rPr>
+              <w:t>6</w:t>
+            </w:r>
           </w:p>
         </w:tc>
         <w:tc>
@@ -2044,6 +2084,14 @@
                 <w:szCs w:val="21"/>
               </w:rPr>
             </w:pPr>
+            <w:r>
+              <w:rPr>
+                <w:rFonts w:ascii="Times New Roman" w:hAnsi="Times New Roman" w:cs="Times New Roman"/>
+                <w:sz w:val="21"/>
+                <w:szCs w:val="21"/>
+              </w:rPr>
+              <w:t>5</w:t>
+            </w:r>
           </w:p>
         </w:tc>
         <w:tc>
@@ -2150,16 +2198,38 @@
                 <w:szCs w:val="21"/>
               </w:rPr>
             </w:pPr>
-          </w:p>
-          <w:p>
-            <w:pPr>
-              <w:rPr>
-                <w:rFonts w:ascii="Times New Roman" w:hAnsi="Times New Roman" w:cs="Times New Roman"/>
-                <w:sz w:val="21"/>
-                <w:szCs w:val="21"/>
-              </w:rPr>
-            </w:pPr>
-          </w:p>
+            <w:r>
+              <w:rPr>
+                <w:rFonts w:ascii="Times New Roman" w:hAnsi="Times New Roman" w:cs="Times New Roman"/>
+                <w:sz w:val="21"/>
+                <w:szCs w:val="21"/>
+              </w:rPr>
+              <w:t>7</w:t>
+            </w:r>
+          </w:p>
+          <w:p>
+            <w:pPr>
+              <w:rPr>
+                <w:rFonts w:ascii="Times New Roman" w:hAnsi="Times New Roman" w:cs="Times New Roman"/>
+                <w:sz w:val="21"/>
+                <w:szCs w:val="21"/>
+              </w:rPr>
+            </w:pPr>
+          </w:p>
+          <w:p>
+            <w:pPr>
+              <w:rPr>
+                <w:rFonts w:ascii="Times New Roman" w:hAnsi="Times New Roman" w:cs="Times New Roman"/>
+                <w:sz w:val="21"/>
+                <w:szCs w:val="21"/>
+              </w:rPr>
+            </w:pPr>
+          </w:p>
+        </w:tc>
+        <w:tc>
+          <w:tcPr>
+            <w:tcW w:w="1440" w:type="dxa"/>
+          </w:tcPr>
           <w:p>
             <w:pPr>
               <w:rPr>
@@ -2176,20 +2246,6 @@
               </w:rPr>
               <w:t>2</w:t>
             </w:r>
-          </w:p>
-        </w:tc>
-        <w:tc>
-          <w:tcPr>
-            <w:tcW w:w="1440" w:type="dxa"/>
-          </w:tcPr>
-          <w:p>
-            <w:pPr>
-              <w:rPr>
-                <w:rFonts w:ascii="Times New Roman" w:hAnsi="Times New Roman" w:cs="Times New Roman"/>
-                <w:sz w:val="21"/>
-                <w:szCs w:val="21"/>
-              </w:rPr>
-            </w:pPr>
           </w:p>
         </w:tc>
       </w:tr>
@@ -2466,7 +2522,15 @@
                 <w:sz w:val="21"/>
                 <w:szCs w:val="21"/>
               </w:rPr>
-              <w:t>AC 1.1 &lt;scenario description&gt;</w:t>
+              <w:t xml:space="preserve">AC 1.1 </w:t>
+            </w:r>
+            <w:r>
+              <w:rPr>
+                <w:rFonts w:ascii="Times New Roman" w:hAnsi="Times New Roman" w:cs="Times New Roman"/>
+                <w:sz w:val="21"/>
+                <w:szCs w:val="21"/>
+              </w:rPr>
+              <w:t>Choose a board size between 3 and 10</w:t>
             </w:r>
           </w:p>
           <w:p>
@@ -2485,6 +2549,14 @@
               </w:rPr>
               <w:t xml:space="preserve">Given </w:t>
             </w:r>
+            <w:r>
+              <w:rPr>
+                <w:rFonts w:ascii="Times New Roman" w:hAnsi="Times New Roman" w:cs="Times New Roman"/>
+                <w:sz w:val="21"/>
+                <w:szCs w:val="21"/>
+              </w:rPr>
+              <w:t>A user input of board size</w:t>
+            </w:r>
           </w:p>
           <w:p>
             <w:pPr>
@@ -2502,6 +2574,30 @@
               </w:rPr>
               <w:t>When</w:t>
             </w:r>
+            <w:r>
+              <w:rPr>
+                <w:rFonts w:ascii="Times New Roman" w:hAnsi="Times New Roman" w:cs="Times New Roman"/>
+                <w:sz w:val="21"/>
+                <w:szCs w:val="21"/>
+              </w:rPr>
+              <w:t xml:space="preserve"> the board size is </w:t>
+            </w:r>
+            <w:r>
+              <w:rPr>
+                <w:rFonts w:ascii="Times New Roman" w:hAnsi="Times New Roman" w:cs="Times New Roman"/>
+                <w:sz w:val="21"/>
+                <w:szCs w:val="21"/>
+              </w:rPr>
+              <w:t>a number between or on</w:t>
+            </w:r>
+            <w:r>
+              <w:rPr>
+                <w:rFonts w:ascii="Times New Roman" w:hAnsi="Times New Roman" w:cs="Times New Roman"/>
+                <w:sz w:val="21"/>
+                <w:szCs w:val="21"/>
+              </w:rPr>
+              <w:t xml:space="preserve"> 3 and 10</w:t>
+            </w:r>
           </w:p>
           <w:p>
             <w:pPr>
@@ -2519,6 +2615,14 @@
               </w:rPr>
               <w:t xml:space="preserve">Then </w:t>
             </w:r>
+            <w:r>
+              <w:rPr>
+                <w:rFonts w:ascii="Times New Roman" w:hAnsi="Times New Roman" w:cs="Times New Roman"/>
+                <w:sz w:val="21"/>
+                <w:szCs w:val="21"/>
+              </w:rPr>
+              <w:t>change the number of rows and columns to be equal to the number put in by the user</w:t>
+            </w:r>
           </w:p>
         </w:tc>
         <w:tc>
@@ -2533,6 +2637,14 @@
                 <w:szCs w:val="21"/>
               </w:rPr>
             </w:pPr>
+            <w:r>
+              <w:rPr>
+                <w:rFonts w:ascii="Times New Roman" w:hAnsi="Times New Roman" w:cs="Times New Roman"/>
+                <w:sz w:val="21"/>
+                <w:szCs w:val="21"/>
+              </w:rPr>
+              <w:t>Complted</w:t>
+            </w:r>
           </w:p>
         </w:tc>
       </w:tr>
@@ -2592,7 +2704,15 @@
                 <w:sz w:val="21"/>
                 <w:szCs w:val="21"/>
               </w:rPr>
-              <w:t>AC 1.2 &lt;scenario description&gt;</w:t>
+              <w:t xml:space="preserve">AC 1.2 </w:t>
+            </w:r>
+            <w:r>
+              <w:rPr>
+                <w:rFonts w:ascii="Times New Roman" w:hAnsi="Times New Roman" w:cs="Times New Roman"/>
+                <w:sz w:val="21"/>
+                <w:szCs w:val="21"/>
+              </w:rPr>
+              <w:t>A board size greater than 10 or less than 3</w:t>
             </w:r>
           </w:p>
           <w:p>
@@ -2611,6 +2731,14 @@
               </w:rPr>
               <w:t xml:space="preserve">Given </w:t>
             </w:r>
+            <w:r>
+              <w:rPr>
+                <w:rFonts w:ascii="Times New Roman" w:hAnsi="Times New Roman" w:cs="Times New Roman"/>
+                <w:sz w:val="21"/>
+                <w:szCs w:val="21"/>
+              </w:rPr>
+              <w:t>A user input of a board size</w:t>
+            </w:r>
           </w:p>
           <w:p>
             <w:pPr>
@@ -2628,6 +2756,22 @@
               </w:rPr>
               <w:t>When</w:t>
             </w:r>
+            <w:r>
+              <w:rPr>
+                <w:rFonts w:ascii="Times New Roman" w:hAnsi="Times New Roman" w:cs="Times New Roman"/>
+                <w:sz w:val="21"/>
+                <w:szCs w:val="21"/>
+              </w:rPr>
+              <w:t xml:space="preserve"> the </w:t>
+            </w:r>
+            <w:r>
+              <w:rPr>
+                <w:rFonts w:ascii="Times New Roman" w:hAnsi="Times New Roman" w:cs="Times New Roman"/>
+                <w:sz w:val="21"/>
+                <w:szCs w:val="21"/>
+              </w:rPr>
+              <w:t>board size is a number less than 3 or greater than 10</w:t>
+            </w:r>
           </w:p>
           <w:p>
             <w:pPr>
@@ -2645,6 +2789,14 @@
               </w:rPr>
               <w:t>Then</w:t>
             </w:r>
+            <w:r>
+              <w:rPr>
+                <w:rFonts w:ascii="Times New Roman" w:hAnsi="Times New Roman" w:cs="Times New Roman"/>
+                <w:sz w:val="21"/>
+                <w:szCs w:val="21"/>
+              </w:rPr>
+              <w:t xml:space="preserve"> display an error message saying the boards limits, and set the board size to be the closest number either 3 or 10.</w:t>
+            </w:r>
           </w:p>
         </w:tc>
         <w:tc>
@@ -2659,6 +2811,14 @@
                 <w:szCs w:val="21"/>
               </w:rPr>
             </w:pPr>
+            <w:r>
+              <w:rPr>
+                <w:rFonts w:ascii="Times New Roman" w:hAnsi="Times New Roman" w:cs="Times New Roman"/>
+                <w:sz w:val="21"/>
+                <w:szCs w:val="21"/>
+              </w:rPr>
+              <w:t>Complted</w:t>
+            </w:r>
           </w:p>
         </w:tc>
       </w:tr>
@@ -2817,7 +2977,15 @@
                 <w:sz w:val="21"/>
                 <w:szCs w:val="21"/>
               </w:rPr>
-              <w:t>AC 2.1 &lt;scenario description&gt;</w:t>
+              <w:t xml:space="preserve">AC 2.1 </w:t>
+            </w:r>
+            <w:r>
+              <w:rPr>
+                <w:rFonts w:ascii="Times New Roman" w:hAnsi="Times New Roman" w:cs="Times New Roman"/>
+                <w:sz w:val="21"/>
+                <w:szCs w:val="21"/>
+              </w:rPr>
+              <w:t>Simple game</w:t>
             </w:r>
           </w:p>
           <w:p>
@@ -2836,6 +3004,14 @@
               </w:rPr>
               <w:t xml:space="preserve">Given </w:t>
             </w:r>
+            <w:r>
+              <w:rPr>
+                <w:rFonts w:ascii="Times New Roman" w:hAnsi="Times New Roman" w:cs="Times New Roman"/>
+                <w:sz w:val="21"/>
+                <w:szCs w:val="21"/>
+              </w:rPr>
+              <w:t>the game mode is set to simple</w:t>
+            </w:r>
           </w:p>
           <w:p>
             <w:pPr>
@@ -2853,6 +3029,14 @@
               </w:rPr>
               <w:t>When</w:t>
             </w:r>
+            <w:r>
+              <w:rPr>
+                <w:rFonts w:ascii="Times New Roman" w:hAnsi="Times New Roman" w:cs="Times New Roman"/>
+                <w:sz w:val="21"/>
+                <w:szCs w:val="21"/>
+              </w:rPr>
+              <w:t xml:space="preserve"> the user selects the simple radio button</w:t>
+            </w:r>
           </w:p>
           <w:p>
             <w:pPr>
@@ -2870,6 +3054,22 @@
               </w:rPr>
               <w:t>Then</w:t>
             </w:r>
+            <w:r>
+              <w:rPr>
+                <w:rFonts w:ascii="Times New Roman" w:hAnsi="Times New Roman" w:cs="Times New Roman"/>
+                <w:sz w:val="21"/>
+                <w:szCs w:val="21"/>
+              </w:rPr>
+              <w:t xml:space="preserve"> the game mode </w:t>
+            </w:r>
+            <w:r>
+              <w:rPr>
+                <w:rFonts w:ascii="Times New Roman" w:hAnsi="Times New Roman" w:cs="Times New Roman"/>
+                <w:sz w:val="21"/>
+                <w:szCs w:val="21"/>
+              </w:rPr>
+              <w:t>logic changes to be the simple game mode rules and logic.</w:t>
+            </w:r>
           </w:p>
         </w:tc>
         <w:tc>
@@ -2884,6 +3084,14 @@
                 <w:szCs w:val="21"/>
               </w:rPr>
             </w:pPr>
+            <w:r>
+              <w:rPr>
+                <w:rFonts w:ascii="Times New Roman" w:hAnsi="Times New Roman" w:cs="Times New Roman"/>
+                <w:sz w:val="21"/>
+                <w:szCs w:val="21"/>
+              </w:rPr>
+              <w:t>toDo</w:t>
+            </w:r>
           </w:p>
         </w:tc>
       </w:tr>
@@ -2921,7 +3129,7 @@
                 <w:sz w:val="21"/>
                 <w:szCs w:val="21"/>
               </w:rPr>
-              <w:t>…</w:t>
+              <w:t>2.2</w:t>
             </w:r>
           </w:p>
         </w:tc>
@@ -2937,6 +3145,113 @@
                 <w:szCs w:val="21"/>
               </w:rPr>
             </w:pPr>
+            <w:r>
+              <w:rPr>
+                <w:rFonts w:ascii="Times New Roman" w:hAnsi="Times New Roman" w:cs="Times New Roman"/>
+                <w:sz w:val="21"/>
+                <w:szCs w:val="21"/>
+              </w:rPr>
+              <w:t>AC 2.</w:t>
+            </w:r>
+            <w:r>
+              <w:rPr>
+                <w:rFonts w:ascii="Times New Roman" w:hAnsi="Times New Roman" w:cs="Times New Roman"/>
+                <w:sz w:val="21"/>
+                <w:szCs w:val="21"/>
+              </w:rPr>
+              <w:t>2</w:t>
+            </w:r>
+            <w:r>
+              <w:rPr>
+                <w:rFonts w:ascii="Times New Roman" w:hAnsi="Times New Roman" w:cs="Times New Roman"/>
+                <w:sz w:val="21"/>
+                <w:szCs w:val="21"/>
+              </w:rPr>
+              <w:t xml:space="preserve"> </w:t>
+            </w:r>
+            <w:r>
+              <w:rPr>
+                <w:rFonts w:ascii="Times New Roman" w:hAnsi="Times New Roman" w:cs="Times New Roman"/>
+                <w:sz w:val="21"/>
+                <w:szCs w:val="21"/>
+              </w:rPr>
+              <w:t>General Game</w:t>
+            </w:r>
+          </w:p>
+          <w:p>
+            <w:pPr>
+              <w:rPr>
+                <w:rFonts w:ascii="Times New Roman" w:hAnsi="Times New Roman" w:cs="Times New Roman"/>
+                <w:sz w:val="21"/>
+                <w:szCs w:val="21"/>
+              </w:rPr>
+            </w:pPr>
+            <w:r>
+              <w:rPr>
+                <w:rFonts w:ascii="Times New Roman" w:hAnsi="Times New Roman" w:cs="Times New Roman"/>
+                <w:sz w:val="21"/>
+                <w:szCs w:val="21"/>
+              </w:rPr>
+              <w:t xml:space="preserve">Given </w:t>
+            </w:r>
+            <w:r>
+              <w:rPr>
+                <w:rFonts w:ascii="Times New Roman" w:hAnsi="Times New Roman" w:cs="Times New Roman"/>
+                <w:sz w:val="21"/>
+                <w:szCs w:val="21"/>
+              </w:rPr>
+              <w:t>the game mode is set to general</w:t>
+            </w:r>
+          </w:p>
+          <w:p>
+            <w:pPr>
+              <w:rPr>
+                <w:rFonts w:ascii="Times New Roman" w:hAnsi="Times New Roman" w:cs="Times New Roman"/>
+                <w:sz w:val="21"/>
+                <w:szCs w:val="21"/>
+              </w:rPr>
+            </w:pPr>
+            <w:r>
+              <w:rPr>
+                <w:rFonts w:ascii="Times New Roman" w:hAnsi="Times New Roman" w:cs="Times New Roman"/>
+                <w:sz w:val="21"/>
+                <w:szCs w:val="21"/>
+              </w:rPr>
+              <w:t>When</w:t>
+            </w:r>
+            <w:r>
+              <w:rPr>
+                <w:rFonts w:ascii="Times New Roman" w:hAnsi="Times New Roman" w:cs="Times New Roman"/>
+                <w:sz w:val="21"/>
+                <w:szCs w:val="21"/>
+              </w:rPr>
+              <w:t xml:space="preserve"> the user selects the general radio button</w:t>
+            </w:r>
+          </w:p>
+          <w:p>
+            <w:pPr>
+              <w:rPr>
+                <w:rFonts w:ascii="Times New Roman" w:hAnsi="Times New Roman" w:cs="Times New Roman"/>
+                <w:sz w:val="21"/>
+                <w:szCs w:val="21"/>
+              </w:rPr>
+            </w:pPr>
+            <w:r>
+              <w:rPr>
+                <w:rFonts w:ascii="Times New Roman" w:hAnsi="Times New Roman" w:cs="Times New Roman"/>
+                <w:sz w:val="21"/>
+                <w:szCs w:val="21"/>
+              </w:rPr>
+              <w:t>Then</w:t>
+            </w:r>
+            <w:r>
+              <w:rPr>
+                <w:rFonts w:ascii="Times New Roman" w:hAnsi="Times New Roman" w:cs="Times New Roman"/>
+                <w:sz w:val="21"/>
+                <w:szCs w:val="21"/>
+              </w:rPr>
+              <w:t xml:space="preserve"> the game mod logic changes to be the general game mode rules and logic. </w:t>
+            </w:r>
           </w:p>
         </w:tc>
         <w:tc>
@@ -2951,30 +3266,69 @@
                 <w:szCs w:val="21"/>
               </w:rPr>
             </w:pPr>
+            <w:r>
+              <w:rPr>
+                <w:rFonts w:ascii="Times New Roman" w:hAnsi="Times New Roman" w:cs="Times New Roman"/>
+                <w:sz w:val="21"/>
+                <w:szCs w:val="21"/>
+              </w:rPr>
+              <w:t>toDo</w:t>
+            </w:r>
           </w:p>
         </w:tc>
       </w:tr>
       <w:tr>
+        <w:trPr>
+          <w:trHeight w:val="1475"/>
+        </w:trPr>
         <w:tc>
           <w:tcPr>
             <w:tcW w:w="1695" w:type="dxa"/>
-          </w:tcPr>
-          <w:p>
-            <w:pPr>
-              <w:rPr>
-                <w:rFonts w:ascii="Times New Roman" w:hAnsi="Times New Roman" w:cs="Times New Roman"/>
-                <w:sz w:val="21"/>
-                <w:szCs w:val="21"/>
-              </w:rPr>
-            </w:pPr>
-            <w:r>
-              <w:rPr>
-                <w:rFonts w:ascii="Times New Roman" w:hAnsi="Times New Roman" w:cs="Times New Roman"/>
-                <w:sz w:val="21"/>
-                <w:szCs w:val="21"/>
-              </w:rPr>
-              <w:t>…</w:t>
-            </w:r>
+            <w:vMerge w:val="restart"/>
+          </w:tcPr>
+          <w:p>
+            <w:pPr>
+              <w:rPr>
+                <w:rFonts w:ascii="Times New Roman" w:hAnsi="Times New Roman" w:cs="Times New Roman"/>
+                <w:sz w:val="21"/>
+                <w:szCs w:val="21"/>
+              </w:rPr>
+            </w:pPr>
+            <w:r>
+              <w:rPr>
+                <w:rFonts w:ascii="Times New Roman" w:hAnsi="Times New Roman" w:cs="Times New Roman"/>
+                <w:sz w:val="21"/>
+                <w:szCs w:val="21"/>
+              </w:rPr>
+              <w:t>3. Make a move in a simple game</w:t>
+            </w:r>
+          </w:p>
+          <w:p>
+            <w:pPr>
+              <w:rPr>
+                <w:rFonts w:ascii="Times New Roman" w:hAnsi="Times New Roman" w:cs="Times New Roman"/>
+                <w:sz w:val="21"/>
+                <w:szCs w:val="21"/>
+              </w:rPr>
+            </w:pPr>
+          </w:p>
+          <w:p>
+            <w:pPr>
+              <w:rPr>
+                <w:rFonts w:ascii="Times New Roman" w:hAnsi="Times New Roman" w:cs="Times New Roman"/>
+                <w:sz w:val="21"/>
+                <w:szCs w:val="21"/>
+              </w:rPr>
+            </w:pPr>
+          </w:p>
+          <w:p>
+            <w:pPr>
+              <w:rPr>
+                <w:rFonts w:ascii="Times New Roman" w:hAnsi="Times New Roman" w:cs="Times New Roman"/>
+                <w:sz w:val="21"/>
+                <w:szCs w:val="21"/>
+              </w:rPr>
+            </w:pPr>
           </w:p>
         </w:tc>
         <w:tc>
@@ -2989,6 +3343,14 @@
                 <w:szCs w:val="21"/>
               </w:rPr>
             </w:pPr>
+            <w:r>
+              <w:rPr>
+                <w:rFonts w:ascii="Times New Roman" w:hAnsi="Times New Roman" w:cs="Times New Roman"/>
+                <w:sz w:val="21"/>
+                <w:szCs w:val="21"/>
+              </w:rPr>
+              <w:t>3.1</w:t>
+            </w:r>
           </w:p>
         </w:tc>
         <w:tc>
@@ -3003,6 +3365,113 @@
                 <w:szCs w:val="21"/>
               </w:rPr>
             </w:pPr>
+            <w:r>
+              <w:rPr>
+                <w:rFonts w:ascii="Times New Roman" w:hAnsi="Times New Roman" w:cs="Times New Roman"/>
+                <w:sz w:val="21"/>
+                <w:szCs w:val="21"/>
+              </w:rPr>
+              <w:t>AC 3.1 Move in a simple Game</w:t>
+            </w:r>
+          </w:p>
+          <w:p>
+            <w:pPr>
+              <w:rPr>
+                <w:rFonts w:ascii="Times New Roman" w:hAnsi="Times New Roman" w:cs="Times New Roman"/>
+                <w:sz w:val="21"/>
+                <w:szCs w:val="21"/>
+              </w:rPr>
+            </w:pPr>
+            <w:r>
+              <w:rPr>
+                <w:rFonts w:ascii="Times New Roman" w:hAnsi="Times New Roman" w:cs="Times New Roman"/>
+                <w:sz w:val="21"/>
+                <w:szCs w:val="21"/>
+              </w:rPr>
+              <w:t>Give</w:t>
+            </w:r>
+            <w:r>
+              <w:rPr>
+                <w:rFonts w:ascii="Times New Roman" w:hAnsi="Times New Roman" w:cs="Times New Roman"/>
+                <w:sz w:val="21"/>
+                <w:szCs w:val="21"/>
+              </w:rPr>
+              <w:t>n</w:t>
+            </w:r>
+            <w:r>
+              <w:rPr>
+                <w:rFonts w:ascii="Times New Roman" w:hAnsi="Times New Roman" w:cs="Times New Roman"/>
+                <w:sz w:val="21"/>
+                <w:szCs w:val="21"/>
+              </w:rPr>
+              <w:t xml:space="preserve"> </w:t>
+            </w:r>
+            <w:r>
+              <w:rPr>
+                <w:rFonts w:ascii="Times New Roman" w:hAnsi="Times New Roman" w:cs="Times New Roman"/>
+                <w:sz w:val="21"/>
+                <w:szCs w:val="21"/>
+              </w:rPr>
+              <w:t xml:space="preserve">the </w:t>
+            </w:r>
+            <w:r>
+              <w:rPr>
+                <w:rFonts w:ascii="Times New Roman" w:hAnsi="Times New Roman" w:cs="Times New Roman"/>
+                <w:sz w:val="21"/>
+                <w:szCs w:val="21"/>
+              </w:rPr>
+              <w:t>game mode</w:t>
+            </w:r>
+            <w:r>
+              <w:rPr>
+                <w:rFonts w:ascii="Times New Roman" w:hAnsi="Times New Roman" w:cs="Times New Roman"/>
+                <w:sz w:val="21"/>
+                <w:szCs w:val="21"/>
+              </w:rPr>
+              <w:t xml:space="preserve"> is set to simple</w:t>
+            </w:r>
+          </w:p>
+          <w:p>
+            <w:pPr>
+              <w:rPr>
+                <w:rFonts w:ascii="Times New Roman" w:hAnsi="Times New Roman" w:cs="Times New Roman"/>
+                <w:sz w:val="21"/>
+                <w:szCs w:val="21"/>
+              </w:rPr>
+            </w:pPr>
+            <w:r>
+              <w:rPr>
+                <w:rFonts w:ascii="Times New Roman" w:hAnsi="Times New Roman" w:cs="Times New Roman"/>
+                <w:sz w:val="21"/>
+                <w:szCs w:val="21"/>
+              </w:rPr>
+              <w:t>When the user selects a button that is not claimed</w:t>
+            </w:r>
+          </w:p>
+          <w:p>
+            <w:pPr>
+              <w:rPr>
+                <w:rFonts w:ascii="Times New Roman" w:hAnsi="Times New Roman" w:cs="Times New Roman"/>
+                <w:sz w:val="21"/>
+                <w:szCs w:val="21"/>
+              </w:rPr>
+            </w:pPr>
+            <w:r>
+              <w:rPr>
+                <w:rFonts w:ascii="Times New Roman" w:hAnsi="Times New Roman" w:cs="Times New Roman"/>
+                <w:sz w:val="21"/>
+                <w:szCs w:val="21"/>
+              </w:rPr>
+              <w:t xml:space="preserve">Then the board will update to show </w:t>
+            </w:r>
+            <w:r>
+              <w:rPr>
+                <w:rFonts w:ascii="Times New Roman" w:hAnsi="Times New Roman" w:cs="Times New Roman"/>
+                <w:sz w:val="21"/>
+                <w:szCs w:val="21"/>
+              </w:rPr>
+              <w:t>the players S or O in it’s position, and check for a victory.</w:t>
+            </w:r>
           </w:p>
         </w:tc>
         <w:tc>
@@ -3017,6 +3486,473 @@
                 <w:szCs w:val="21"/>
               </w:rPr>
             </w:pPr>
+            <w:r>
+              <w:rPr>
+                <w:rFonts w:ascii="Times New Roman" w:hAnsi="Times New Roman" w:cs="Times New Roman"/>
+                <w:sz w:val="21"/>
+                <w:szCs w:val="21"/>
+              </w:rPr>
+              <w:t>inProgress</w:t>
+            </w:r>
+          </w:p>
+        </w:tc>
+      </w:tr>
+      <w:tr>
+        <w:trPr>
+          <w:trHeight w:val="1250"/>
+        </w:trPr>
+        <w:tc>
+          <w:tcPr>
+            <w:tcW w:w="1695" w:type="dxa"/>
+            <w:vMerge/>
+          </w:tcPr>
+          <w:p>
+            <w:pPr>
+              <w:rPr>
+                <w:rFonts w:ascii="Times New Roman" w:hAnsi="Times New Roman" w:cs="Times New Roman"/>
+                <w:sz w:val="21"/>
+                <w:szCs w:val="21"/>
+              </w:rPr>
+            </w:pPr>
+          </w:p>
+        </w:tc>
+        <w:tc>
+          <w:tcPr>
+            <w:tcW w:w="540" w:type="dxa"/>
+          </w:tcPr>
+          <w:p>
+            <w:pPr>
+              <w:rPr>
+                <w:rFonts w:ascii="Times New Roman" w:hAnsi="Times New Roman" w:cs="Times New Roman"/>
+                <w:sz w:val="21"/>
+                <w:szCs w:val="21"/>
+              </w:rPr>
+            </w:pPr>
+            <w:r>
+              <w:rPr>
+                <w:rFonts w:ascii="Times New Roman" w:hAnsi="Times New Roman" w:cs="Times New Roman"/>
+                <w:sz w:val="21"/>
+                <w:szCs w:val="21"/>
+              </w:rPr>
+              <w:t>3.2</w:t>
+            </w:r>
+          </w:p>
+        </w:tc>
+        <w:tc>
+          <w:tcPr>
+            <w:tcW w:w="5997" w:type="dxa"/>
+          </w:tcPr>
+          <w:p>
+            <w:pPr>
+              <w:rPr>
+                <w:rFonts w:ascii="Times New Roman" w:hAnsi="Times New Roman" w:cs="Times New Roman"/>
+                <w:sz w:val="21"/>
+                <w:szCs w:val="21"/>
+              </w:rPr>
+            </w:pPr>
+            <w:r>
+              <w:rPr>
+                <w:rFonts w:ascii="Times New Roman" w:hAnsi="Times New Roman" w:cs="Times New Roman"/>
+                <w:sz w:val="21"/>
+                <w:szCs w:val="21"/>
+              </w:rPr>
+              <w:t>AC 3.2 Invalid Move in a simple game</w:t>
+            </w:r>
+          </w:p>
+          <w:p>
+            <w:pPr>
+              <w:rPr>
+                <w:rFonts w:ascii="Times New Roman" w:hAnsi="Times New Roman" w:cs="Times New Roman"/>
+                <w:sz w:val="21"/>
+                <w:szCs w:val="21"/>
+              </w:rPr>
+            </w:pPr>
+            <w:r>
+              <w:rPr>
+                <w:rFonts w:ascii="Times New Roman" w:hAnsi="Times New Roman" w:cs="Times New Roman"/>
+                <w:sz w:val="21"/>
+                <w:szCs w:val="21"/>
+              </w:rPr>
+              <w:t>Given the game mode is set to simple</w:t>
+            </w:r>
+          </w:p>
+          <w:p>
+            <w:pPr>
+              <w:rPr>
+                <w:rFonts w:ascii="Times New Roman" w:hAnsi="Times New Roman" w:cs="Times New Roman"/>
+                <w:sz w:val="21"/>
+                <w:szCs w:val="21"/>
+              </w:rPr>
+            </w:pPr>
+            <w:r>
+              <w:rPr>
+                <w:rFonts w:ascii="Times New Roman" w:hAnsi="Times New Roman" w:cs="Times New Roman"/>
+                <w:sz w:val="21"/>
+                <w:szCs w:val="21"/>
+              </w:rPr>
+              <w:t>When the user selects a button that is claimed by either player</w:t>
+            </w:r>
+          </w:p>
+          <w:p>
+            <w:pPr>
+              <w:rPr>
+                <w:rFonts w:ascii="Times New Roman" w:hAnsi="Times New Roman" w:cs="Times New Roman"/>
+                <w:sz w:val="21"/>
+                <w:szCs w:val="21"/>
+              </w:rPr>
+            </w:pPr>
+            <w:r>
+              <w:rPr>
+                <w:rFonts w:ascii="Times New Roman" w:hAnsi="Times New Roman" w:cs="Times New Roman"/>
+                <w:sz w:val="21"/>
+                <w:szCs w:val="21"/>
+              </w:rPr>
+              <w:t>Then display an error message to the user saying that slot cannot be chosen, and let the same player choose an open slot.</w:t>
+            </w:r>
+          </w:p>
+        </w:tc>
+        <w:tc>
+          <w:tcPr>
+            <w:tcW w:w="2023" w:type="dxa"/>
+          </w:tcPr>
+          <w:p>
+            <w:pPr>
+              <w:rPr>
+                <w:rFonts w:ascii="Times New Roman" w:hAnsi="Times New Roman" w:cs="Times New Roman"/>
+                <w:sz w:val="21"/>
+                <w:szCs w:val="21"/>
+              </w:rPr>
+            </w:pPr>
+            <w:r>
+              <w:rPr>
+                <w:rFonts w:ascii="Times New Roman" w:hAnsi="Times New Roman" w:cs="Times New Roman"/>
+                <w:sz w:val="21"/>
+                <w:szCs w:val="21"/>
+              </w:rPr>
+              <w:t>inProgress</w:t>
+            </w:r>
+          </w:p>
+        </w:tc>
+      </w:tr>
+      <w:tr>
+        <w:trPr>
+          <w:trHeight w:val="848"/>
+        </w:trPr>
+        <w:tc>
+          <w:tcPr>
+            <w:tcW w:w="1695" w:type="dxa"/>
+            <w:vMerge w:val="restart"/>
+          </w:tcPr>
+          <w:p>
+            <w:pPr>
+              <w:rPr>
+                <w:rFonts w:ascii="Times New Roman" w:hAnsi="Times New Roman" w:cs="Times New Roman"/>
+                <w:sz w:val="21"/>
+                <w:szCs w:val="21"/>
+              </w:rPr>
+            </w:pPr>
+            <w:r>
+              <w:rPr>
+                <w:rFonts w:ascii="Times New Roman" w:hAnsi="Times New Roman" w:cs="Times New Roman"/>
+                <w:sz w:val="21"/>
+                <w:szCs w:val="21"/>
+              </w:rPr>
+              <w:t>4. Make a move in a general game</w:t>
+            </w:r>
+          </w:p>
+        </w:tc>
+        <w:tc>
+          <w:tcPr>
+            <w:tcW w:w="540" w:type="dxa"/>
+          </w:tcPr>
+          <w:p>
+            <w:pPr>
+              <w:rPr>
+                <w:rFonts w:ascii="Times New Roman" w:hAnsi="Times New Roman" w:cs="Times New Roman"/>
+                <w:sz w:val="21"/>
+                <w:szCs w:val="21"/>
+              </w:rPr>
+            </w:pPr>
+            <w:r>
+              <w:rPr>
+                <w:rFonts w:ascii="Times New Roman" w:hAnsi="Times New Roman" w:cs="Times New Roman"/>
+                <w:sz w:val="21"/>
+                <w:szCs w:val="21"/>
+              </w:rPr>
+              <w:t>4.1</w:t>
+            </w:r>
+          </w:p>
+        </w:tc>
+        <w:tc>
+          <w:tcPr>
+            <w:tcW w:w="5997" w:type="dxa"/>
+          </w:tcPr>
+          <w:p>
+            <w:pPr>
+              <w:rPr>
+                <w:rFonts w:ascii="Times New Roman" w:hAnsi="Times New Roman" w:cs="Times New Roman"/>
+                <w:sz w:val="21"/>
+                <w:szCs w:val="21"/>
+              </w:rPr>
+            </w:pPr>
+            <w:r>
+              <w:rPr>
+                <w:rFonts w:ascii="Times New Roman" w:hAnsi="Times New Roman" w:cs="Times New Roman"/>
+                <w:sz w:val="21"/>
+                <w:szCs w:val="21"/>
+              </w:rPr>
+              <w:t>AC 4.1 Move in a general game</w:t>
+            </w:r>
+          </w:p>
+          <w:p>
+            <w:pPr>
+              <w:rPr>
+                <w:rFonts w:ascii="Times New Roman" w:hAnsi="Times New Roman" w:cs="Times New Roman"/>
+                <w:sz w:val="21"/>
+                <w:szCs w:val="21"/>
+              </w:rPr>
+            </w:pPr>
+            <w:r>
+              <w:rPr>
+                <w:rFonts w:ascii="Times New Roman" w:hAnsi="Times New Roman" w:cs="Times New Roman"/>
+                <w:sz w:val="21"/>
+                <w:szCs w:val="21"/>
+              </w:rPr>
+              <w:t>Given the game mode is set to general</w:t>
+            </w:r>
+          </w:p>
+          <w:p>
+            <w:pPr>
+              <w:rPr>
+                <w:rFonts w:ascii="Times New Roman" w:hAnsi="Times New Roman" w:cs="Times New Roman"/>
+                <w:sz w:val="21"/>
+                <w:szCs w:val="21"/>
+              </w:rPr>
+            </w:pPr>
+            <w:r>
+              <w:rPr>
+                <w:rFonts w:ascii="Times New Roman" w:hAnsi="Times New Roman" w:cs="Times New Roman"/>
+                <w:sz w:val="21"/>
+                <w:szCs w:val="21"/>
+              </w:rPr>
+              <w:t>When the user selects a button that is not claimed</w:t>
+            </w:r>
+          </w:p>
+          <w:p>
+            <w:pPr>
+              <w:rPr>
+                <w:rFonts w:ascii="Times New Roman" w:hAnsi="Times New Roman" w:cs="Times New Roman"/>
+                <w:sz w:val="21"/>
+                <w:szCs w:val="21"/>
+              </w:rPr>
+            </w:pPr>
+            <w:r>
+              <w:rPr>
+                <w:rFonts w:ascii="Times New Roman" w:hAnsi="Times New Roman" w:cs="Times New Roman"/>
+                <w:sz w:val="21"/>
+                <w:szCs w:val="21"/>
+              </w:rPr>
+              <w:t>Then the board will update to show the players S or O in its position and check to see if every slot on the board is filled up.</w:t>
+            </w:r>
+          </w:p>
+        </w:tc>
+        <w:tc>
+          <w:tcPr>
+            <w:tcW w:w="2023" w:type="dxa"/>
+          </w:tcPr>
+          <w:p>
+            <w:pPr>
+              <w:rPr>
+                <w:rFonts w:ascii="Times New Roman" w:hAnsi="Times New Roman" w:cs="Times New Roman"/>
+                <w:sz w:val="21"/>
+                <w:szCs w:val="21"/>
+              </w:rPr>
+            </w:pPr>
+            <w:r>
+              <w:rPr>
+                <w:rFonts w:ascii="Times New Roman" w:hAnsi="Times New Roman" w:cs="Times New Roman"/>
+                <w:sz w:val="21"/>
+                <w:szCs w:val="21"/>
+              </w:rPr>
+              <w:t>inProgress</w:t>
+            </w:r>
+          </w:p>
+        </w:tc>
+      </w:tr>
+      <w:tr>
+        <w:trPr>
+          <w:trHeight w:val="847"/>
+        </w:trPr>
+        <w:tc>
+          <w:tcPr>
+            <w:tcW w:w="1695" w:type="dxa"/>
+            <w:vMerge/>
+          </w:tcPr>
+          <w:p>
+            <w:pPr>
+              <w:rPr>
+                <w:rFonts w:ascii="Times New Roman" w:hAnsi="Times New Roman" w:cs="Times New Roman"/>
+                <w:sz w:val="21"/>
+                <w:szCs w:val="21"/>
+              </w:rPr>
+            </w:pPr>
+          </w:p>
+        </w:tc>
+        <w:tc>
+          <w:tcPr>
+            <w:tcW w:w="540" w:type="dxa"/>
+          </w:tcPr>
+          <w:p>
+            <w:pPr>
+              <w:rPr>
+                <w:rFonts w:ascii="Times New Roman" w:hAnsi="Times New Roman" w:cs="Times New Roman"/>
+                <w:sz w:val="21"/>
+                <w:szCs w:val="21"/>
+              </w:rPr>
+            </w:pPr>
+            <w:r>
+              <w:rPr>
+                <w:rFonts w:ascii="Times New Roman" w:hAnsi="Times New Roman" w:cs="Times New Roman"/>
+                <w:sz w:val="21"/>
+                <w:szCs w:val="21"/>
+              </w:rPr>
+              <w:t>4.2</w:t>
+            </w:r>
+          </w:p>
+        </w:tc>
+        <w:tc>
+          <w:tcPr>
+            <w:tcW w:w="5997" w:type="dxa"/>
+          </w:tcPr>
+          <w:p>
+            <w:pPr>
+              <w:rPr>
+                <w:rFonts w:ascii="Times New Roman" w:hAnsi="Times New Roman" w:cs="Times New Roman"/>
+                <w:sz w:val="21"/>
+                <w:szCs w:val="21"/>
+              </w:rPr>
+            </w:pPr>
+            <w:r>
+              <w:rPr>
+                <w:rFonts w:ascii="Times New Roman" w:hAnsi="Times New Roman" w:cs="Times New Roman"/>
+                <w:sz w:val="21"/>
+                <w:szCs w:val="21"/>
+              </w:rPr>
+              <w:t xml:space="preserve">AC </w:t>
+            </w:r>
+            <w:r>
+              <w:rPr>
+                <w:rFonts w:ascii="Times New Roman" w:hAnsi="Times New Roman" w:cs="Times New Roman"/>
+                <w:sz w:val="21"/>
+                <w:szCs w:val="21"/>
+              </w:rPr>
+              <w:t>4</w:t>
+            </w:r>
+            <w:r>
+              <w:rPr>
+                <w:rFonts w:ascii="Times New Roman" w:hAnsi="Times New Roman" w:cs="Times New Roman"/>
+                <w:sz w:val="21"/>
+                <w:szCs w:val="21"/>
+              </w:rPr>
+              <w:t>.2 Invalid Move in a</w:t>
+            </w:r>
+            <w:r>
+              <w:rPr>
+                <w:rFonts w:ascii="Times New Roman" w:hAnsi="Times New Roman" w:cs="Times New Roman"/>
+                <w:sz w:val="21"/>
+                <w:szCs w:val="21"/>
+              </w:rPr>
+              <w:t xml:space="preserve"> general</w:t>
+            </w:r>
+            <w:r>
+              <w:rPr>
+                <w:rFonts w:ascii="Times New Roman" w:hAnsi="Times New Roman" w:cs="Times New Roman"/>
+                <w:sz w:val="21"/>
+                <w:szCs w:val="21"/>
+              </w:rPr>
+              <w:t xml:space="preserve"> game</w:t>
+            </w:r>
+          </w:p>
+          <w:p>
+            <w:pPr>
+              <w:rPr>
+                <w:rFonts w:ascii="Times New Roman" w:hAnsi="Times New Roman" w:cs="Times New Roman"/>
+                <w:sz w:val="21"/>
+                <w:szCs w:val="21"/>
+              </w:rPr>
+            </w:pPr>
+            <w:r>
+              <w:rPr>
+                <w:rFonts w:ascii="Times New Roman" w:hAnsi="Times New Roman" w:cs="Times New Roman"/>
+                <w:sz w:val="21"/>
+                <w:szCs w:val="21"/>
+              </w:rPr>
+              <w:t xml:space="preserve">Given the game mode is set to </w:t>
+            </w:r>
+            <w:r>
+              <w:rPr>
+                <w:rFonts w:ascii="Times New Roman" w:hAnsi="Times New Roman" w:cs="Times New Roman"/>
+                <w:sz w:val="21"/>
+                <w:szCs w:val="21"/>
+              </w:rPr>
+              <w:t>general</w:t>
+            </w:r>
+          </w:p>
+          <w:p>
+            <w:pPr>
+              <w:rPr>
+                <w:rFonts w:ascii="Times New Roman" w:hAnsi="Times New Roman" w:cs="Times New Roman"/>
+                <w:sz w:val="21"/>
+                <w:szCs w:val="21"/>
+              </w:rPr>
+            </w:pPr>
+            <w:r>
+              <w:rPr>
+                <w:rFonts w:ascii="Times New Roman" w:hAnsi="Times New Roman" w:cs="Times New Roman"/>
+                <w:sz w:val="21"/>
+                <w:szCs w:val="21"/>
+              </w:rPr>
+              <w:t>When the user selects a button that is claimed by either player</w:t>
+            </w:r>
+          </w:p>
+          <w:p>
+            <w:pPr>
+              <w:rPr>
+                <w:rFonts w:ascii="Times New Roman" w:hAnsi="Times New Roman" w:cs="Times New Roman"/>
+                <w:sz w:val="21"/>
+                <w:szCs w:val="21"/>
+              </w:rPr>
+            </w:pPr>
+            <w:r>
+              <w:rPr>
+                <w:rFonts w:ascii="Times New Roman" w:hAnsi="Times New Roman" w:cs="Times New Roman"/>
+                <w:sz w:val="21"/>
+                <w:szCs w:val="21"/>
+              </w:rPr>
+              <w:t>Then display an error message to the user saying that slot cannot be chosen, and let the same player choose an open slot.</w:t>
+            </w:r>
+          </w:p>
+        </w:tc>
+        <w:tc>
+          <w:tcPr>
+            <w:tcW w:w="2023" w:type="dxa"/>
+          </w:tcPr>
+          <w:p>
+            <w:pPr>
+              <w:rPr>
+                <w:rFonts w:ascii="Times New Roman" w:hAnsi="Times New Roman" w:cs="Times New Roman"/>
+                <w:sz w:val="21"/>
+                <w:szCs w:val="21"/>
+              </w:rPr>
+            </w:pPr>
+            <w:r>
+              <w:rPr>
+                <w:rFonts w:ascii="Times New Roman" w:hAnsi="Times New Roman" w:cs="Times New Roman"/>
+                <w:sz w:val="21"/>
+                <w:szCs w:val="21"/>
+              </w:rPr>
+              <w:t>inProgress</w:t>
+            </w:r>
           </w:p>
         </w:tc>
       </w:tr>

</xml_diff>